<commit_message>
УП Pract 6-7 DOCX & PSD changed
</commit_message>
<xml_diff>
--- a/Course II/С++/УП/Pract 7/Практическая работа №7.docx
+++ b/Course II/С++/УП/Pract 7/Практическая работа №7.docx
@@ -293,12 +293,42 @@
         </w:rPr>
         <w:br/>
       </w:r>
+    </w:p>
+    <w:p>
+      <w:pPr>
+        <w:rPr>
+          <w:rFonts w:ascii="Times New Roman" w:eastAsia="Times New Roman" w:hAnsi="Times New Roman" w:cs="Times New Roman"/>
+          <w:sz w:val="32"/>
+          <w:szCs w:val="32"/>
+          <w:lang w:eastAsia="ru-RU"/>
+        </w:rPr>
+      </w:pPr>
       <w:r>
         <w:rPr>
           <w:rFonts w:ascii="Times New Roman" w:hAnsi="Times New Roman" w:cs="Times New Roman"/>
           <w:sz w:val="32"/>
           <w:szCs w:val="32"/>
         </w:rPr>
+        <w:br w:type="page"/>
+      </w:r>
+    </w:p>
+    <w:p>
+      <w:pPr>
+        <w:pStyle w:val="HTML"/>
+        <w:shd w:val="clear" w:color="auto" w:fill="FFFFFF"/>
+        <w:rPr>
+          <w:rFonts w:ascii="Times New Roman" w:hAnsi="Times New Roman" w:cs="Times New Roman"/>
+          <w:sz w:val="32"/>
+          <w:szCs w:val="32"/>
+        </w:rPr>
+      </w:pPr>
+      <w:r>
+        <w:rPr>
+          <w:rFonts w:ascii="Times New Roman" w:hAnsi="Times New Roman" w:cs="Times New Roman"/>
+          <w:sz w:val="32"/>
+          <w:szCs w:val="32"/>
+        </w:rPr>
+        <w:lastRenderedPageBreak/>
         <w:t xml:space="preserve">Алгоритм функции </w:t>
       </w:r>
       <w:r>
@@ -326,7 +356,6 @@
           <w:sz w:val="32"/>
           <w:szCs w:val="32"/>
         </w:rPr>
-        <w:lastRenderedPageBreak/>
         <w:drawing>
           <wp:inline distT="0" distB="0" distL="0" distR="0" wp14:anchorId="088E126A" wp14:editId="2F68CC42">
             <wp:extent cx="6832600" cy="8259445"/>
@@ -4609,10 +4638,10 @@
           <w:szCs w:val="32"/>
         </w:rPr>
         <w:drawing>
-          <wp:inline distT="0" distB="0" distL="0" distR="0" wp14:anchorId="5A53E76E" wp14:editId="37F0C39D">
-            <wp:extent cx="6832600" cy="4280535"/>
-            <wp:effectExtent l="0" t="0" r="0" b="0"/>
-            <wp:docPr id="6" name="Рисунок 6" descr="../../../../../../Desktop/Zad2.png"/>
+          <wp:inline distT="0" distB="0" distL="0" distR="0" wp14:anchorId="1C058226" wp14:editId="49F1E154">
+            <wp:extent cx="6823710" cy="4490085"/>
+            <wp:effectExtent l="0" t="0" r="0" b="5715"/>
+            <wp:docPr id="8" name="Рисунок 8" descr="../../../../../../Desktop/Pract%207_1.pn"/>
             <wp:cNvGraphicFramePr>
               <a:graphicFrameLocks xmlns:a="http://schemas.openxmlformats.org/drawingml/2006/main" noChangeAspect="1"/>
             </wp:cNvGraphicFramePr>
@@ -4620,7 +4649,7 @@
               <a:graphicData uri="http://schemas.openxmlformats.org/drawingml/2006/picture">
                 <pic:pic xmlns:pic="http://schemas.openxmlformats.org/drawingml/2006/picture">
                   <pic:nvPicPr>
-                    <pic:cNvPr id="0" name="Picture 5" descr="../../../../../../Desktop/Zad2.png"/>
+                    <pic:cNvPr id="0" name="Picture 1" descr="../../../../../../Desktop/Pract%207_1.pn"/>
                     <pic:cNvPicPr>
                       <a:picLocks noChangeAspect="1" noChangeArrowheads="1"/>
                     </pic:cNvPicPr>
@@ -4641,7 +4670,7 @@
                   <pic:spPr bwMode="auto">
                     <a:xfrm>
                       <a:off x="0" y="0"/>
-                      <a:ext cx="6832600" cy="4280535"/>
+                      <a:ext cx="6823710" cy="4490085"/>
                     </a:xfrm>
                     <a:prstGeom prst="rect">
                       <a:avLst/>
@@ -4722,10 +4751,10 @@
           <w:szCs w:val="32"/>
         </w:rPr>
         <w:drawing>
-          <wp:inline distT="0" distB="0" distL="0" distR="0" wp14:anchorId="452ADA07" wp14:editId="28360043">
-            <wp:extent cx="6433394" cy="9718572"/>
+          <wp:inline distT="0" distB="0" distL="0" distR="0" wp14:anchorId="4E2CB4A3" wp14:editId="1949AC09">
+            <wp:extent cx="6328915" cy="9346139"/>
             <wp:effectExtent l="0" t="0" r="0" b="0"/>
-            <wp:docPr id="7" name="Рисунок 7" descr="../../../../../../Desktop/Zad2%203.pn"/>
+            <wp:docPr id="13" name="Рисунок 13" descr="../../../../../../Desktop/Pract%207.pn"/>
             <wp:cNvGraphicFramePr>
               <a:graphicFrameLocks xmlns:a="http://schemas.openxmlformats.org/drawingml/2006/main" noChangeAspect="1"/>
             </wp:cNvGraphicFramePr>
@@ -4733,7 +4762,7 @@
               <a:graphicData uri="http://schemas.openxmlformats.org/drawingml/2006/picture">
                 <pic:pic xmlns:pic="http://schemas.openxmlformats.org/drawingml/2006/picture">
                   <pic:nvPicPr>
-                    <pic:cNvPr id="0" name="Picture 6" descr="../../../../../../Desktop/Zad2%203.pn"/>
+                    <pic:cNvPr id="0" name="Picture 3" descr="../../../../../../Desktop/Pract%207.pn"/>
                     <pic:cNvPicPr>
                       <a:picLocks noChangeAspect="1" noChangeArrowheads="1"/>
                     </pic:cNvPicPr>
@@ -4754,7 +4783,7 @@
                   <pic:spPr bwMode="auto">
                     <a:xfrm>
                       <a:off x="0" y="0"/>
-                      <a:ext cx="6444395" cy="9735191"/>
+                      <a:ext cx="6333089" cy="9352303"/>
                     </a:xfrm>
                     <a:prstGeom prst="rect">
                       <a:avLst/>
@@ -4798,6 +4827,7 @@
           <w:sz w:val="32"/>
           <w:szCs w:val="32"/>
         </w:rPr>
+        <w:lastRenderedPageBreak/>
         <w:t>Алгоритм</w:t>
       </w:r>
       <w:r>
@@ -4907,6 +4937,7 @@
         <w:rPr>
           <w:rFonts w:ascii="Times New Roman" w:hAnsi="Times New Roman" w:cs="Times New Roman"/>
           <w:sz w:val="32"/>
+          <w:lang w:val="en-US"/>
         </w:rPr>
       </w:pPr>
       <w:r>
@@ -4921,6 +4952,7 @@
         <w:rPr>
           <w:rFonts w:ascii="Times New Roman" w:hAnsi="Times New Roman" w:cs="Times New Roman"/>
           <w:sz w:val="32"/>
+          <w:lang w:val="en-US"/>
         </w:rPr>
         <w:t xml:space="preserve"> </w:t>
       </w:r>
@@ -4935,6 +4967,7 @@
         <w:rPr>
           <w:rFonts w:ascii="Times New Roman" w:hAnsi="Times New Roman" w:cs="Times New Roman"/>
           <w:sz w:val="32"/>
+          <w:lang w:val="en-US"/>
         </w:rPr>
         <w:t xml:space="preserve"> </w:t>
       </w:r>
@@ -4949,6 +4982,7 @@
         <w:rPr>
           <w:rFonts w:ascii="Times New Roman" w:hAnsi="Times New Roman" w:cs="Times New Roman"/>
           <w:sz w:val="32"/>
+          <w:lang w:val="en-US"/>
         </w:rPr>
         <w:t>:</w:t>
       </w:r>
@@ -4959,6 +4993,7 @@
         <w:shd w:val="clear" w:color="auto" w:fill="FFFFFF"/>
         <w:rPr>
           <w:rFonts w:ascii="Times New Roman" w:hAnsi="Times New Roman" w:cs="Times New Roman"/>
+          <w:lang w:val="en-US"/>
         </w:rPr>
       </w:pPr>
     </w:p>
@@ -5859,7 +5894,243 @@
           <w:szCs w:val="20"/>
           <w:lang w:val="en-US" w:eastAsia="ru-RU"/>
         </w:rPr>
-        <w:t>][j]=</w:t>
+        <w:t>][j]=i+j+</w:t>
+      </w:r>
+      <w:r>
+        <w:rPr>
+          <w:rFonts w:ascii="Menlo" w:hAnsi="Menlo" w:cs="Menlo"/>
+          <w:color w:val="0000FF"/>
+          <w:sz w:val="20"/>
+          <w:szCs w:val="20"/>
+          <w:lang w:val="en-US" w:eastAsia="ru-RU"/>
+        </w:rPr>
+        <w:t>2</w:t>
+      </w:r>
+      <w:r>
+        <w:rPr>
+          <w:rFonts w:ascii="Menlo" w:hAnsi="Menlo" w:cs="Menlo"/>
+          <w:color w:val="000000"/>
+          <w:sz w:val="20"/>
+          <w:szCs w:val="20"/>
+          <w:lang w:val="en-US" w:eastAsia="ru-RU"/>
+        </w:rPr>
+        <w:t>;</w:t>
+      </w:r>
+      <w:r>
+        <w:rPr>
+          <w:rFonts w:ascii="Menlo" w:hAnsi="Menlo" w:cs="Menlo"/>
+          <w:color w:val="000000"/>
+          <w:sz w:val="20"/>
+          <w:szCs w:val="20"/>
+          <w:lang w:val="en-US" w:eastAsia="ru-RU"/>
+        </w:rPr>
+        <w:br/>
+        <w:t xml:space="preserve">   </w:t>
+      </w:r>
+      <w:r>
+        <w:rPr>
+          <w:rFonts w:ascii="Menlo" w:hAnsi="Menlo" w:cs="Menlo"/>
+          <w:color w:val="000000"/>
+          <w:sz w:val="20"/>
+          <w:szCs w:val="20"/>
+          <w:lang w:val="en-US" w:eastAsia="ru-RU"/>
+        </w:rPr>
+        <w:br/>
+        <w:t xml:space="preserve">   </w:t>
+      </w:r>
+      <w:r>
+        <w:rPr>
+          <w:rFonts w:ascii="Menlo" w:hAnsi="Menlo" w:cs="Menlo"/>
+          <w:b/>
+          <w:bCs/>
+          <w:color w:val="000080"/>
+          <w:sz w:val="20"/>
+          <w:szCs w:val="20"/>
+          <w:lang w:val="en-US" w:eastAsia="ru-RU"/>
+        </w:rPr>
+        <w:t>for</w:t>
+      </w:r>
+      <w:r>
+        <w:rPr>
+          <w:rFonts w:ascii="Menlo" w:hAnsi="Menlo" w:cs="Menlo"/>
+          <w:color w:val="000000"/>
+          <w:sz w:val="20"/>
+          <w:szCs w:val="20"/>
+          <w:lang w:val="en-US" w:eastAsia="ru-RU"/>
+        </w:rPr>
+        <w:t>(</w:t>
+      </w:r>
+      <w:proofErr w:type="spellStart"/>
+      <w:r>
+        <w:rPr>
+          <w:rFonts w:ascii="Menlo" w:hAnsi="Menlo" w:cs="Menlo"/>
+          <w:color w:val="000000"/>
+          <w:sz w:val="20"/>
+          <w:szCs w:val="20"/>
+          <w:lang w:val="en-US" w:eastAsia="ru-RU"/>
+        </w:rPr>
+        <w:t>i</w:t>
+      </w:r>
+      <w:proofErr w:type="spellEnd"/>
+      <w:r>
+        <w:rPr>
+          <w:rFonts w:ascii="Menlo" w:hAnsi="Menlo" w:cs="Menlo"/>
+          <w:color w:val="000000"/>
+          <w:sz w:val="20"/>
+          <w:szCs w:val="20"/>
+          <w:lang w:val="en-US" w:eastAsia="ru-RU"/>
+        </w:rPr>
+        <w:t>=</w:t>
+      </w:r>
+      <w:r>
+        <w:rPr>
+          <w:rFonts w:ascii="Menlo" w:hAnsi="Menlo" w:cs="Menlo"/>
+          <w:color w:val="0000FF"/>
+          <w:sz w:val="20"/>
+          <w:szCs w:val="20"/>
+          <w:lang w:val="en-US" w:eastAsia="ru-RU"/>
+        </w:rPr>
+        <w:t>0</w:t>
+      </w:r>
+      <w:r>
+        <w:rPr>
+          <w:rFonts w:ascii="Menlo" w:hAnsi="Menlo" w:cs="Menlo"/>
+          <w:color w:val="000000"/>
+          <w:sz w:val="20"/>
+          <w:szCs w:val="20"/>
+          <w:lang w:val="en-US" w:eastAsia="ru-RU"/>
+        </w:rPr>
+        <w:t>;i&lt;</w:t>
+      </w:r>
+      <w:proofErr w:type="spellStart"/>
+      <w:r>
+        <w:rPr>
+          <w:rFonts w:ascii="Menlo" w:hAnsi="Menlo" w:cs="Menlo"/>
+          <w:color w:val="000000"/>
+          <w:sz w:val="20"/>
+          <w:szCs w:val="20"/>
+          <w:lang w:val="en-US" w:eastAsia="ru-RU"/>
+        </w:rPr>
+        <w:t>n;i</w:t>
+      </w:r>
+      <w:proofErr w:type="spellEnd"/>
+      <w:r>
+        <w:rPr>
+          <w:rFonts w:ascii="Menlo" w:hAnsi="Menlo" w:cs="Menlo"/>
+          <w:color w:val="000000"/>
+          <w:sz w:val="20"/>
+          <w:szCs w:val="20"/>
+          <w:lang w:val="en-US" w:eastAsia="ru-RU"/>
+        </w:rPr>
+        <w:t>++)</w:t>
+      </w:r>
+      <w:r>
+        <w:rPr>
+          <w:rFonts w:ascii="Menlo" w:hAnsi="Menlo" w:cs="Menlo"/>
+          <w:color w:val="000000"/>
+          <w:sz w:val="20"/>
+          <w:szCs w:val="20"/>
+          <w:lang w:val="en-US" w:eastAsia="ru-RU"/>
+        </w:rPr>
+        <w:br/>
+        <w:t xml:space="preserve">        </w:t>
+      </w:r>
+      <w:r>
+        <w:rPr>
+          <w:rFonts w:ascii="Menlo" w:hAnsi="Menlo" w:cs="Menlo"/>
+          <w:b/>
+          <w:bCs/>
+          <w:color w:val="000080"/>
+          <w:sz w:val="20"/>
+          <w:szCs w:val="20"/>
+          <w:lang w:val="en-US" w:eastAsia="ru-RU"/>
+        </w:rPr>
+        <w:t>for</w:t>
+      </w:r>
+      <w:r>
+        <w:rPr>
+          <w:rFonts w:ascii="Menlo" w:hAnsi="Menlo" w:cs="Menlo"/>
+          <w:color w:val="000000"/>
+          <w:sz w:val="20"/>
+          <w:szCs w:val="20"/>
+          <w:lang w:val="en-US" w:eastAsia="ru-RU"/>
+        </w:rPr>
+        <w:t>(j=</w:t>
+      </w:r>
+      <w:r>
+        <w:rPr>
+          <w:rFonts w:ascii="Menlo" w:hAnsi="Menlo" w:cs="Menlo"/>
+          <w:color w:val="0000FF"/>
+          <w:sz w:val="20"/>
+          <w:szCs w:val="20"/>
+          <w:lang w:val="en-US" w:eastAsia="ru-RU"/>
+        </w:rPr>
+        <w:t>0</w:t>
+      </w:r>
+      <w:r>
+        <w:rPr>
+          <w:rFonts w:ascii="Menlo" w:hAnsi="Menlo" w:cs="Menlo"/>
+          <w:color w:val="000000"/>
+          <w:sz w:val="20"/>
+          <w:szCs w:val="20"/>
+          <w:lang w:val="en-US" w:eastAsia="ru-RU"/>
+        </w:rPr>
+        <w:t>;j&lt;</w:t>
+      </w:r>
+      <w:proofErr w:type="spellStart"/>
+      <w:r>
+        <w:rPr>
+          <w:rFonts w:ascii="Menlo" w:hAnsi="Menlo" w:cs="Menlo"/>
+          <w:color w:val="000000"/>
+          <w:sz w:val="20"/>
+          <w:szCs w:val="20"/>
+          <w:lang w:val="en-US" w:eastAsia="ru-RU"/>
+        </w:rPr>
+        <w:t>n;j</w:t>
+      </w:r>
+      <w:proofErr w:type="spellEnd"/>
+      <w:r>
+        <w:rPr>
+          <w:rFonts w:ascii="Menlo" w:hAnsi="Menlo" w:cs="Menlo"/>
+          <w:color w:val="000000"/>
+          <w:sz w:val="20"/>
+          <w:szCs w:val="20"/>
+          <w:lang w:val="en-US" w:eastAsia="ru-RU"/>
+        </w:rPr>
+        <w:t>++)</w:t>
+      </w:r>
+      <w:r>
+        <w:rPr>
+          <w:rFonts w:ascii="Menlo" w:hAnsi="Menlo" w:cs="Menlo"/>
+          <w:color w:val="000000"/>
+          <w:sz w:val="20"/>
+          <w:szCs w:val="20"/>
+          <w:lang w:val="en-US" w:eastAsia="ru-RU"/>
+        </w:rPr>
+        <w:br/>
+        <w:t xml:space="preserve">            </w:t>
+      </w:r>
+      <w:r>
+        <w:rPr>
+          <w:rFonts w:ascii="Menlo" w:hAnsi="Menlo" w:cs="Menlo"/>
+          <w:b/>
+          <w:bCs/>
+          <w:color w:val="000080"/>
+          <w:sz w:val="20"/>
+          <w:szCs w:val="20"/>
+          <w:lang w:val="en-US" w:eastAsia="ru-RU"/>
+        </w:rPr>
+        <w:t xml:space="preserve">if </w:t>
+      </w:r>
+      <w:r>
+        <w:rPr>
+          <w:rFonts w:ascii="Menlo" w:hAnsi="Menlo" w:cs="Menlo"/>
+          <w:color w:val="000000"/>
+          <w:sz w:val="20"/>
+          <w:szCs w:val="20"/>
+          <w:lang w:val="en-US" w:eastAsia="ru-RU"/>
+        </w:rPr>
+        <w:t>((</w:t>
       </w:r>
       <w:proofErr w:type="spellStart"/>
       <w:r>
@@ -5881,6 +6152,260 @@
           <w:szCs w:val="20"/>
           <w:lang w:val="en-US" w:eastAsia="ru-RU"/>
         </w:rPr>
+        <w:t>&gt;=n-</w:t>
+      </w:r>
+      <w:r>
+        <w:rPr>
+          <w:rFonts w:ascii="Menlo" w:hAnsi="Menlo" w:cs="Menlo"/>
+          <w:color w:val="0000FF"/>
+          <w:sz w:val="20"/>
+          <w:szCs w:val="20"/>
+          <w:lang w:val="en-US" w:eastAsia="ru-RU"/>
+        </w:rPr>
+        <w:t>1</w:t>
+      </w:r>
+      <w:r>
+        <w:rPr>
+          <w:rFonts w:ascii="Menlo" w:hAnsi="Menlo" w:cs="Menlo"/>
+          <w:color w:val="000000"/>
+          <w:sz w:val="20"/>
+          <w:szCs w:val="20"/>
+          <w:lang w:val="en-US" w:eastAsia="ru-RU"/>
+        </w:rPr>
+        <w:t>))</w:t>
+      </w:r>
+      <w:r>
+        <w:rPr>
+          <w:rFonts w:ascii="Menlo" w:hAnsi="Menlo" w:cs="Menlo"/>
+          <w:color w:val="000000"/>
+          <w:sz w:val="20"/>
+          <w:szCs w:val="20"/>
+          <w:lang w:val="en-US" w:eastAsia="ru-RU"/>
+        </w:rPr>
+        <w:br/>
+        <w:t xml:space="preserve">                a[</w:t>
+      </w:r>
+      <w:proofErr w:type="spellStart"/>
+      <w:r>
+        <w:rPr>
+          <w:rFonts w:ascii="Menlo" w:hAnsi="Menlo" w:cs="Menlo"/>
+          <w:color w:val="000000"/>
+          <w:sz w:val="20"/>
+          <w:szCs w:val="20"/>
+          <w:lang w:val="en-US" w:eastAsia="ru-RU"/>
+        </w:rPr>
+        <w:t>i</w:t>
+      </w:r>
+      <w:proofErr w:type="spellEnd"/>
+      <w:r>
+        <w:rPr>
+          <w:rFonts w:ascii="Menlo" w:hAnsi="Menlo" w:cs="Menlo"/>
+          <w:color w:val="000000"/>
+          <w:sz w:val="20"/>
+          <w:szCs w:val="20"/>
+          <w:lang w:val="en-US" w:eastAsia="ru-RU"/>
+        </w:rPr>
+        <w:t xml:space="preserve">][j]=n; </w:t>
+      </w:r>
+      <w:r>
+        <w:rPr>
+          <w:rFonts w:ascii="Menlo" w:hAnsi="Menlo" w:cs="Menlo"/>
+          <w:color w:val="000000"/>
+          <w:sz w:val="20"/>
+          <w:szCs w:val="20"/>
+          <w:lang w:val="en-US" w:eastAsia="ru-RU"/>
+        </w:rPr>
+        <w:br/>
+        <w:t xml:space="preserve">       </w:t>
+      </w:r>
+      <w:r>
+        <w:rPr>
+          <w:rFonts w:ascii="Menlo" w:hAnsi="Menlo" w:cs="Menlo"/>
+          <w:color w:val="000000"/>
+          <w:sz w:val="20"/>
+          <w:szCs w:val="20"/>
+          <w:lang w:val="en-US" w:eastAsia="ru-RU"/>
+        </w:rPr>
+        <w:br/>
+        <w:t>}</w:t>
+      </w:r>
+      <w:r>
+        <w:rPr>
+          <w:rFonts w:ascii="Menlo" w:hAnsi="Menlo" w:cs="Menlo"/>
+          <w:color w:val="000000"/>
+          <w:sz w:val="20"/>
+          <w:szCs w:val="20"/>
+          <w:lang w:val="en-US" w:eastAsia="ru-RU"/>
+        </w:rPr>
+        <w:br/>
+      </w:r>
+      <w:r>
+        <w:rPr>
+          <w:rFonts w:ascii="Menlo" w:hAnsi="Menlo" w:cs="Menlo"/>
+          <w:color w:val="000000"/>
+          <w:sz w:val="20"/>
+          <w:szCs w:val="20"/>
+          <w:lang w:val="en-US" w:eastAsia="ru-RU"/>
+        </w:rPr>
+        <w:br/>
+      </w:r>
+      <w:r>
+        <w:rPr>
+          <w:rFonts w:ascii="Menlo" w:hAnsi="Menlo" w:cs="Menlo"/>
+          <w:b/>
+          <w:bCs/>
+          <w:color w:val="000080"/>
+          <w:sz w:val="20"/>
+          <w:szCs w:val="20"/>
+          <w:lang w:val="en-US" w:eastAsia="ru-RU"/>
+        </w:rPr>
+        <w:t xml:space="preserve">void </w:t>
+      </w:r>
+      <w:proofErr w:type="spellStart"/>
+      <w:r>
+        <w:rPr>
+          <w:rFonts w:ascii="Menlo" w:hAnsi="Menlo" w:cs="Menlo"/>
+          <w:color w:val="000000"/>
+          <w:sz w:val="20"/>
+          <w:szCs w:val="20"/>
+          <w:lang w:val="en-US" w:eastAsia="ru-RU"/>
+        </w:rPr>
+        <w:t>outarray</w:t>
+      </w:r>
+      <w:proofErr w:type="spellEnd"/>
+      <w:r>
+        <w:rPr>
+          <w:rFonts w:ascii="Menlo" w:hAnsi="Menlo" w:cs="Menlo"/>
+          <w:color w:val="000000"/>
+          <w:sz w:val="20"/>
+          <w:szCs w:val="20"/>
+          <w:lang w:val="en-US" w:eastAsia="ru-RU"/>
+        </w:rPr>
+        <w:t>(){</w:t>
+      </w:r>
+      <w:r>
+        <w:rPr>
+          <w:rFonts w:ascii="Menlo" w:hAnsi="Menlo" w:cs="Menlo"/>
+          <w:color w:val="000000"/>
+          <w:sz w:val="20"/>
+          <w:szCs w:val="20"/>
+          <w:lang w:val="en-US" w:eastAsia="ru-RU"/>
+        </w:rPr>
+        <w:br/>
+      </w:r>
+      <w:r>
+        <w:rPr>
+          <w:rFonts w:ascii="Menlo" w:hAnsi="Menlo" w:cs="Menlo"/>
+          <w:color w:val="000000"/>
+          <w:sz w:val="20"/>
+          <w:szCs w:val="20"/>
+          <w:lang w:val="en-US" w:eastAsia="ru-RU"/>
+        </w:rPr>
+        <w:br/>
+        <w:t xml:space="preserve">   </w:t>
+      </w:r>
+      <w:proofErr w:type="spellStart"/>
+      <w:r>
+        <w:rPr>
+          <w:rFonts w:ascii="Menlo" w:hAnsi="Menlo" w:cs="Menlo"/>
+          <w:color w:val="000000"/>
+          <w:sz w:val="20"/>
+          <w:szCs w:val="20"/>
+          <w:lang w:val="en-US" w:eastAsia="ru-RU"/>
+        </w:rPr>
+        <w:t>cout</w:t>
+      </w:r>
+      <w:proofErr w:type="spellEnd"/>
+      <w:r>
+        <w:rPr>
+          <w:rFonts w:ascii="Menlo" w:hAnsi="Menlo" w:cs="Menlo"/>
+          <w:color w:val="000000"/>
+          <w:sz w:val="20"/>
+          <w:szCs w:val="20"/>
+          <w:lang w:val="en-US" w:eastAsia="ru-RU"/>
+        </w:rPr>
+        <w:t>&lt;&lt;</w:t>
+      </w:r>
+      <w:r>
+        <w:rPr>
+          <w:rFonts w:ascii="Menlo" w:hAnsi="Menlo" w:cs="Menlo"/>
+          <w:b/>
+          <w:bCs/>
+          <w:color w:val="008000"/>
+          <w:sz w:val="20"/>
+          <w:szCs w:val="20"/>
+          <w:lang w:val="en-US" w:eastAsia="ru-RU"/>
+        </w:rPr>
+        <w:t>"</w:t>
+      </w:r>
+      <w:r>
+        <w:rPr>
+          <w:rFonts w:ascii="Menlo" w:hAnsi="Menlo" w:cs="Menlo"/>
+          <w:b/>
+          <w:bCs/>
+          <w:color w:val="000080"/>
+          <w:sz w:val="20"/>
+          <w:szCs w:val="20"/>
+          <w:lang w:val="en-US" w:eastAsia="ru-RU"/>
+        </w:rPr>
+        <w:t>\n</w:t>
+      </w:r>
+      <w:r>
+        <w:rPr>
+          <w:rFonts w:ascii="Menlo" w:hAnsi="Menlo" w:cs="Menlo"/>
+          <w:b/>
+          <w:bCs/>
+          <w:color w:val="008000"/>
+          <w:sz w:val="20"/>
+          <w:szCs w:val="20"/>
+          <w:lang w:eastAsia="ru-RU"/>
+        </w:rPr>
+        <w:t>Исходная</w:t>
+      </w:r>
+      <w:r>
+        <w:rPr>
+          <w:rFonts w:ascii="Menlo" w:hAnsi="Menlo" w:cs="Menlo"/>
+          <w:b/>
+          <w:bCs/>
+          <w:color w:val="008000"/>
+          <w:sz w:val="20"/>
+          <w:szCs w:val="20"/>
+          <w:lang w:val="en-US" w:eastAsia="ru-RU"/>
+        </w:rPr>
+        <w:t xml:space="preserve"> </w:t>
+      </w:r>
+      <w:r>
+        <w:rPr>
+          <w:rFonts w:ascii="Menlo" w:hAnsi="Menlo" w:cs="Menlo"/>
+          <w:b/>
+          <w:bCs/>
+          <w:color w:val="008000"/>
+          <w:sz w:val="20"/>
+          <w:szCs w:val="20"/>
+          <w:lang w:eastAsia="ru-RU"/>
+        </w:rPr>
+        <w:t>матрица</w:t>
+      </w:r>
+      <w:r>
+        <w:rPr>
+          <w:rFonts w:ascii="Menlo" w:hAnsi="Menlo" w:cs="Menlo"/>
+          <w:b/>
+          <w:bCs/>
+          <w:color w:val="008000"/>
+          <w:sz w:val="20"/>
+          <w:szCs w:val="20"/>
+          <w:lang w:val="en-US" w:eastAsia="ru-RU"/>
+        </w:rPr>
+        <w:t>:"</w:t>
+      </w:r>
+      <w:r>
+        <w:rPr>
+          <w:rFonts w:ascii="Menlo" w:hAnsi="Menlo" w:cs="Menlo"/>
+          <w:color w:val="000000"/>
+          <w:sz w:val="20"/>
+          <w:szCs w:val="20"/>
+          <w:lang w:val="en-US" w:eastAsia="ru-RU"/>
+        </w:rPr>
         <w:t>;</w:t>
       </w:r>
       <w:r>
@@ -5897,17 +6422,6 @@
       <w:r>
         <w:rPr>
           <w:rFonts w:ascii="Menlo" w:hAnsi="Menlo" w:cs="Menlo"/>
-          <w:color w:val="000000"/>
-          <w:sz w:val="20"/>
-          <w:szCs w:val="20"/>
-          <w:lang w:val="en-US" w:eastAsia="ru-RU"/>
-        </w:rPr>
-        <w:br/>
-        <w:t xml:space="preserve">   </w:t>
-      </w:r>
-      <w:r>
-        <w:rPr>
-          <w:rFonts w:ascii="Menlo" w:hAnsi="Menlo" w:cs="Menlo"/>
           <w:b/>
           <w:bCs/>
           <w:color w:val="000080"/>
@@ -5967,62 +6481,7 @@
           <w:szCs w:val="20"/>
           <w:lang w:val="en-US" w:eastAsia="ru-RU"/>
         </w:rPr>
-        <w:t>;i&lt;</w:t>
-      </w:r>
-      <w:proofErr w:type="spellStart"/>
-      <w:r>
-        <w:rPr>
-          <w:rFonts w:ascii="Menlo" w:hAnsi="Menlo" w:cs="Menlo"/>
-          <w:color w:val="000000"/>
-          <w:sz w:val="20"/>
-          <w:szCs w:val="20"/>
-          <w:lang w:val="en-US" w:eastAsia="ru-RU"/>
-        </w:rPr>
-        <w:t>n;i</w:t>
-      </w:r>
-      <w:proofErr w:type="spellEnd"/>
-      <w:r>
-        <w:rPr>
-          <w:rFonts w:ascii="Menlo" w:hAnsi="Menlo" w:cs="Menlo"/>
-          <w:color w:val="000000"/>
-          <w:sz w:val="20"/>
-          <w:szCs w:val="20"/>
-          <w:lang w:val="en-US" w:eastAsia="ru-RU"/>
-        </w:rPr>
-        <w:t>++){</w:t>
-      </w:r>
-      <w:r>
-        <w:rPr>
-          <w:rFonts w:ascii="Menlo" w:hAnsi="Menlo" w:cs="Menlo"/>
-          <w:color w:val="000000"/>
-          <w:sz w:val="20"/>
-          <w:szCs w:val="20"/>
-          <w:lang w:val="en-US" w:eastAsia="ru-RU"/>
-        </w:rPr>
-        <w:br/>
-        <w:t xml:space="preserve">      a[</w:t>
-      </w:r>
-      <w:proofErr w:type="spellStart"/>
-      <w:r>
-        <w:rPr>
-          <w:rFonts w:ascii="Menlo" w:hAnsi="Menlo" w:cs="Menlo"/>
-          <w:color w:val="000000"/>
-          <w:sz w:val="20"/>
-          <w:szCs w:val="20"/>
-          <w:lang w:val="en-US" w:eastAsia="ru-RU"/>
-        </w:rPr>
-        <w:t>i</w:t>
-      </w:r>
-      <w:proofErr w:type="spellEnd"/>
-      <w:r>
-        <w:rPr>
-          <w:rFonts w:ascii="Menlo" w:hAnsi="Menlo" w:cs="Menlo"/>
-          <w:color w:val="000000"/>
-          <w:sz w:val="20"/>
-          <w:szCs w:val="20"/>
-          <w:lang w:val="en-US" w:eastAsia="ru-RU"/>
-        </w:rPr>
-        <w:t>][n-</w:t>
+        <w:t>;i&lt;n-</w:t>
       </w:r>
       <w:r>
         <w:rPr>
@@ -6042,39 +6501,97 @@
           <w:szCs w:val="20"/>
           <w:lang w:val="en-US" w:eastAsia="ru-RU"/>
         </w:rPr>
-        <w:t>]=n;</w:t>
-      </w:r>
-      <w:r>
-        <w:rPr>
-          <w:rFonts w:ascii="Menlo" w:hAnsi="Menlo" w:cs="Menlo"/>
-          <w:color w:val="000000"/>
-          <w:sz w:val="20"/>
-          <w:szCs w:val="20"/>
-          <w:lang w:val="en-US" w:eastAsia="ru-RU"/>
-        </w:rPr>
-        <w:br/>
-        <w:t xml:space="preserve">    }</w:t>
-      </w:r>
-      <w:r>
-        <w:rPr>
-          <w:rFonts w:ascii="Menlo" w:hAnsi="Menlo" w:cs="Menlo"/>
-          <w:color w:val="000000"/>
-          <w:sz w:val="20"/>
-          <w:szCs w:val="20"/>
-          <w:lang w:val="en-US" w:eastAsia="ru-RU"/>
-        </w:rPr>
-        <w:br/>
-      </w:r>
-      <w:r>
-        <w:rPr>
-          <w:rFonts w:ascii="Menlo" w:hAnsi="Menlo" w:cs="Menlo"/>
-          <w:color w:val="000000"/>
-          <w:sz w:val="20"/>
-          <w:szCs w:val="20"/>
-          <w:lang w:val="en-US" w:eastAsia="ru-RU"/>
-        </w:rPr>
-        <w:br/>
-        <w:t xml:space="preserve">   </w:t>
+        <w:t>;i++){</w:t>
+      </w:r>
+      <w:r>
+        <w:rPr>
+          <w:rFonts w:ascii="Menlo" w:hAnsi="Menlo" w:cs="Menlo"/>
+          <w:color w:val="000000"/>
+          <w:sz w:val="20"/>
+          <w:szCs w:val="20"/>
+          <w:lang w:val="en-US" w:eastAsia="ru-RU"/>
+        </w:rPr>
+        <w:br/>
+        <w:t xml:space="preserve">       </w:t>
+      </w:r>
+      <w:proofErr w:type="spellStart"/>
+      <w:r>
+        <w:rPr>
+          <w:rFonts w:ascii="Menlo" w:hAnsi="Menlo" w:cs="Menlo"/>
+          <w:color w:val="000000"/>
+          <w:sz w:val="20"/>
+          <w:szCs w:val="20"/>
+          <w:lang w:val="en-US" w:eastAsia="ru-RU"/>
+        </w:rPr>
+        <w:t>cout</w:t>
+      </w:r>
+      <w:proofErr w:type="spellEnd"/>
+      <w:r>
+        <w:rPr>
+          <w:rFonts w:ascii="Menlo" w:hAnsi="Menlo" w:cs="Menlo"/>
+          <w:color w:val="000000"/>
+          <w:sz w:val="20"/>
+          <w:szCs w:val="20"/>
+          <w:lang w:val="en-US" w:eastAsia="ru-RU"/>
+        </w:rPr>
+        <w:t>&lt;&lt;</w:t>
+      </w:r>
+      <w:r>
+        <w:rPr>
+          <w:rFonts w:ascii="Menlo" w:hAnsi="Menlo" w:cs="Menlo"/>
+          <w:b/>
+          <w:bCs/>
+          <w:color w:val="008000"/>
+          <w:sz w:val="20"/>
+          <w:szCs w:val="20"/>
+          <w:lang w:val="en-US" w:eastAsia="ru-RU"/>
+        </w:rPr>
+        <w:t>"</w:t>
+      </w:r>
+      <w:r>
+        <w:rPr>
+          <w:rFonts w:ascii="Menlo" w:hAnsi="Menlo" w:cs="Menlo"/>
+          <w:b/>
+          <w:bCs/>
+          <w:color w:val="000080"/>
+          <w:sz w:val="20"/>
+          <w:szCs w:val="20"/>
+          <w:lang w:val="en-US" w:eastAsia="ru-RU"/>
+        </w:rPr>
+        <w:t>\n</w:t>
+      </w:r>
+      <w:r>
+        <w:rPr>
+          <w:rFonts w:ascii="Menlo" w:hAnsi="Menlo" w:cs="Menlo"/>
+          <w:b/>
+          <w:bCs/>
+          <w:color w:val="008000"/>
+          <w:sz w:val="20"/>
+          <w:szCs w:val="20"/>
+          <w:lang w:val="en-US" w:eastAsia="ru-RU"/>
+        </w:rPr>
+        <w:t>"</w:t>
+      </w:r>
+      <w:r>
+        <w:rPr>
+          <w:rFonts w:ascii="Menlo" w:hAnsi="Menlo" w:cs="Menlo"/>
+          <w:color w:val="000000"/>
+          <w:sz w:val="20"/>
+          <w:szCs w:val="20"/>
+          <w:lang w:val="en-US" w:eastAsia="ru-RU"/>
+        </w:rPr>
+        <w:t>;</w:t>
+      </w:r>
+      <w:r>
+        <w:rPr>
+          <w:rFonts w:ascii="Menlo" w:hAnsi="Menlo" w:cs="Menlo"/>
+          <w:color w:val="000000"/>
+          <w:sz w:val="20"/>
+          <w:szCs w:val="20"/>
+          <w:lang w:val="en-US" w:eastAsia="ru-RU"/>
+        </w:rPr>
+        <w:br/>
+        <w:t xml:space="preserve">       </w:t>
       </w:r>
       <w:r>
         <w:rPr>
@@ -6116,40 +6633,7 @@
           <w:szCs w:val="20"/>
           <w:lang w:val="en-US" w:eastAsia="ru-RU"/>
         </w:rPr>
-        <w:t>;j&lt;</w:t>
-      </w:r>
-      <w:proofErr w:type="spellStart"/>
-      <w:r>
-        <w:rPr>
-          <w:rFonts w:ascii="Menlo" w:hAnsi="Menlo" w:cs="Menlo"/>
-          <w:color w:val="000000"/>
-          <w:sz w:val="20"/>
-          <w:szCs w:val="20"/>
-          <w:lang w:val="en-US" w:eastAsia="ru-RU"/>
-        </w:rPr>
-        <w:t>n;j</w:t>
-      </w:r>
-      <w:proofErr w:type="spellEnd"/>
-      <w:r>
-        <w:rPr>
-          <w:rFonts w:ascii="Menlo" w:hAnsi="Menlo" w:cs="Menlo"/>
-          <w:color w:val="000000"/>
-          <w:sz w:val="20"/>
-          <w:szCs w:val="20"/>
-          <w:lang w:val="en-US" w:eastAsia="ru-RU"/>
-        </w:rPr>
-        <w:t>++)</w:t>
-      </w:r>
-      <w:r>
-        <w:rPr>
-          <w:rFonts w:ascii="Menlo" w:hAnsi="Menlo" w:cs="Menlo"/>
-          <w:color w:val="000000"/>
-          <w:sz w:val="20"/>
-          <w:szCs w:val="20"/>
-          <w:lang w:val="en-US" w:eastAsia="ru-RU"/>
-        </w:rPr>
-        <w:br/>
-        <w:t xml:space="preserve">      a[n-</w:t>
+        <w:t>;j&lt;n-</w:t>
       </w:r>
       <w:r>
         <w:rPr>
@@ -6169,459 +6653,7 @@
           <w:szCs w:val="20"/>
           <w:lang w:val="en-US" w:eastAsia="ru-RU"/>
         </w:rPr>
-        <w:t>][j]=n;</w:t>
-      </w:r>
-      <w:r>
-        <w:rPr>
-          <w:rFonts w:ascii="Menlo" w:hAnsi="Menlo" w:cs="Menlo"/>
-          <w:color w:val="000000"/>
-          <w:sz w:val="20"/>
-          <w:szCs w:val="20"/>
-          <w:lang w:val="en-US" w:eastAsia="ru-RU"/>
-        </w:rPr>
-        <w:br/>
-        <w:t xml:space="preserve">       </w:t>
-      </w:r>
-      <w:r>
-        <w:rPr>
-          <w:rFonts w:ascii="Menlo" w:hAnsi="Menlo" w:cs="Menlo"/>
-          <w:color w:val="000000"/>
-          <w:sz w:val="20"/>
-          <w:szCs w:val="20"/>
-          <w:lang w:val="en-US" w:eastAsia="ru-RU"/>
-        </w:rPr>
-        <w:br/>
-        <w:t>}</w:t>
-      </w:r>
-      <w:r>
-        <w:rPr>
-          <w:rFonts w:ascii="Menlo" w:hAnsi="Menlo" w:cs="Menlo"/>
-          <w:color w:val="000000"/>
-          <w:sz w:val="20"/>
-          <w:szCs w:val="20"/>
-          <w:lang w:val="en-US" w:eastAsia="ru-RU"/>
-        </w:rPr>
-        <w:br/>
-      </w:r>
-      <w:r>
-        <w:rPr>
-          <w:rFonts w:ascii="Menlo" w:hAnsi="Menlo" w:cs="Menlo"/>
-          <w:color w:val="000000"/>
-          <w:sz w:val="20"/>
-          <w:szCs w:val="20"/>
-          <w:lang w:val="en-US" w:eastAsia="ru-RU"/>
-        </w:rPr>
-        <w:br/>
-      </w:r>
-      <w:r>
-        <w:rPr>
-          <w:rFonts w:ascii="Menlo" w:hAnsi="Menlo" w:cs="Menlo"/>
-          <w:b/>
-          <w:bCs/>
-          <w:color w:val="000080"/>
-          <w:sz w:val="20"/>
-          <w:szCs w:val="20"/>
-          <w:lang w:val="en-US" w:eastAsia="ru-RU"/>
-        </w:rPr>
-        <w:t xml:space="preserve">void </w:t>
-      </w:r>
-      <w:proofErr w:type="spellStart"/>
-      <w:r>
-        <w:rPr>
-          <w:rFonts w:ascii="Menlo" w:hAnsi="Menlo" w:cs="Menlo"/>
-          <w:color w:val="000000"/>
-          <w:sz w:val="20"/>
-          <w:szCs w:val="20"/>
-          <w:lang w:val="en-US" w:eastAsia="ru-RU"/>
-        </w:rPr>
-        <w:t>outarray</w:t>
-      </w:r>
-      <w:proofErr w:type="spellEnd"/>
-      <w:r>
-        <w:rPr>
-          <w:rFonts w:ascii="Menlo" w:hAnsi="Menlo" w:cs="Menlo"/>
-          <w:color w:val="000000"/>
-          <w:sz w:val="20"/>
-          <w:szCs w:val="20"/>
-          <w:lang w:val="en-US" w:eastAsia="ru-RU"/>
-        </w:rPr>
-        <w:t>() {</w:t>
-      </w:r>
-      <w:r>
-        <w:rPr>
-          <w:rFonts w:ascii="Menlo" w:hAnsi="Menlo" w:cs="Menlo"/>
-          <w:color w:val="000000"/>
-          <w:sz w:val="20"/>
-          <w:szCs w:val="20"/>
-          <w:lang w:val="en-US" w:eastAsia="ru-RU"/>
-        </w:rPr>
-        <w:br/>
-      </w:r>
-      <w:r>
-        <w:rPr>
-          <w:rFonts w:ascii="Menlo" w:hAnsi="Menlo" w:cs="Menlo"/>
-          <w:color w:val="000000"/>
-          <w:sz w:val="20"/>
-          <w:szCs w:val="20"/>
-          <w:lang w:val="en-US" w:eastAsia="ru-RU"/>
-        </w:rPr>
-        <w:br/>
-        <w:t xml:space="preserve">   </w:t>
-      </w:r>
-      <w:proofErr w:type="spellStart"/>
-      <w:r>
-        <w:rPr>
-          <w:rFonts w:ascii="Menlo" w:hAnsi="Menlo" w:cs="Menlo"/>
-          <w:color w:val="000000"/>
-          <w:sz w:val="20"/>
-          <w:szCs w:val="20"/>
-          <w:lang w:val="en-US" w:eastAsia="ru-RU"/>
-        </w:rPr>
-        <w:t>cout</w:t>
-      </w:r>
-      <w:proofErr w:type="spellEnd"/>
-      <w:r>
-        <w:rPr>
-          <w:rFonts w:ascii="Menlo" w:hAnsi="Menlo" w:cs="Menlo"/>
-          <w:color w:val="000000"/>
-          <w:sz w:val="20"/>
-          <w:szCs w:val="20"/>
-          <w:lang w:val="en-US" w:eastAsia="ru-RU"/>
-        </w:rPr>
-        <w:t>&lt;&lt;</w:t>
-      </w:r>
-      <w:r>
-        <w:rPr>
-          <w:rFonts w:ascii="Menlo" w:hAnsi="Menlo" w:cs="Menlo"/>
-          <w:b/>
-          <w:bCs/>
-          <w:color w:val="008000"/>
-          <w:sz w:val="20"/>
-          <w:szCs w:val="20"/>
-          <w:lang w:val="en-US" w:eastAsia="ru-RU"/>
-        </w:rPr>
-        <w:t>"</w:t>
-      </w:r>
-      <w:r>
-        <w:rPr>
-          <w:rFonts w:ascii="Menlo" w:hAnsi="Menlo" w:cs="Menlo"/>
-          <w:b/>
-          <w:bCs/>
-          <w:color w:val="000080"/>
-          <w:sz w:val="20"/>
-          <w:szCs w:val="20"/>
-          <w:lang w:val="en-US" w:eastAsia="ru-RU"/>
-        </w:rPr>
-        <w:t>\n</w:t>
-      </w:r>
-      <w:r>
-        <w:rPr>
-          <w:rFonts w:ascii="Menlo" w:hAnsi="Menlo" w:cs="Menlo"/>
-          <w:b/>
-          <w:bCs/>
-          <w:color w:val="008000"/>
-          <w:sz w:val="20"/>
-          <w:szCs w:val="20"/>
-          <w:lang w:eastAsia="ru-RU"/>
-        </w:rPr>
-        <w:t>Исходная</w:t>
-      </w:r>
-      <w:r>
-        <w:rPr>
-          <w:rFonts w:ascii="Menlo" w:hAnsi="Menlo" w:cs="Menlo"/>
-          <w:b/>
-          <w:bCs/>
-          <w:color w:val="008000"/>
-          <w:sz w:val="20"/>
-          <w:szCs w:val="20"/>
-          <w:lang w:val="en-US" w:eastAsia="ru-RU"/>
-        </w:rPr>
-        <w:t xml:space="preserve"> </w:t>
-      </w:r>
-      <w:r>
-        <w:rPr>
-          <w:rFonts w:ascii="Menlo" w:hAnsi="Menlo" w:cs="Menlo"/>
-          <w:b/>
-          <w:bCs/>
-          <w:color w:val="008000"/>
-          <w:sz w:val="20"/>
-          <w:szCs w:val="20"/>
-          <w:lang w:eastAsia="ru-RU"/>
-        </w:rPr>
-        <w:t>матрица</w:t>
-      </w:r>
-      <w:r>
-        <w:rPr>
-          <w:rFonts w:ascii="Menlo" w:hAnsi="Menlo" w:cs="Menlo"/>
-          <w:b/>
-          <w:bCs/>
-          <w:color w:val="008000"/>
-          <w:sz w:val="20"/>
-          <w:szCs w:val="20"/>
-          <w:lang w:val="en-US" w:eastAsia="ru-RU"/>
-        </w:rPr>
-        <w:t>:"</w:t>
-      </w:r>
-      <w:r>
-        <w:rPr>
-          <w:rFonts w:ascii="Menlo" w:hAnsi="Menlo" w:cs="Menlo"/>
-          <w:color w:val="000000"/>
-          <w:sz w:val="20"/>
-          <w:szCs w:val="20"/>
-          <w:lang w:val="en-US" w:eastAsia="ru-RU"/>
-        </w:rPr>
-        <w:t>;</w:t>
-      </w:r>
-      <w:r>
-        <w:rPr>
-          <w:rFonts w:ascii="Menlo" w:hAnsi="Menlo" w:cs="Menlo"/>
-          <w:color w:val="000000"/>
-          <w:sz w:val="20"/>
-          <w:szCs w:val="20"/>
-          <w:lang w:val="en-US" w:eastAsia="ru-RU"/>
-        </w:rPr>
-        <w:br/>
-        <w:t xml:space="preserve">   </w:t>
-      </w:r>
-      <w:r>
-        <w:rPr>
-          <w:rFonts w:ascii="Menlo" w:hAnsi="Menlo" w:cs="Menlo"/>
-          <w:b/>
-          <w:bCs/>
-          <w:color w:val="000080"/>
-          <w:sz w:val="20"/>
-          <w:szCs w:val="20"/>
-          <w:lang w:val="en-US" w:eastAsia="ru-RU"/>
-        </w:rPr>
-        <w:t>for</w:t>
-      </w:r>
-      <w:r>
-        <w:rPr>
-          <w:rFonts w:ascii="Menlo" w:hAnsi="Menlo" w:cs="Menlo"/>
-          <w:color w:val="000000"/>
-          <w:sz w:val="20"/>
-          <w:szCs w:val="20"/>
-          <w:lang w:val="en-US" w:eastAsia="ru-RU"/>
-        </w:rPr>
-        <w:t>(</w:t>
-      </w:r>
-      <w:proofErr w:type="spellStart"/>
-      <w:r>
-        <w:rPr>
-          <w:rFonts w:ascii="Menlo" w:hAnsi="Menlo" w:cs="Menlo"/>
-          <w:color w:val="000000"/>
-          <w:sz w:val="20"/>
-          <w:szCs w:val="20"/>
-          <w:lang w:val="en-US" w:eastAsia="ru-RU"/>
-        </w:rPr>
-        <w:t>i</w:t>
-      </w:r>
-      <w:proofErr w:type="spellEnd"/>
-      <w:r>
-        <w:rPr>
-          <w:rFonts w:ascii="Menlo" w:hAnsi="Menlo" w:cs="Menlo"/>
-          <w:color w:val="000000"/>
-          <w:sz w:val="20"/>
-          <w:szCs w:val="20"/>
-          <w:lang w:val="en-US" w:eastAsia="ru-RU"/>
-        </w:rPr>
-        <w:t>=</w:t>
-      </w:r>
-      <w:r>
-        <w:rPr>
-          <w:rFonts w:ascii="Menlo" w:hAnsi="Menlo" w:cs="Menlo"/>
-          <w:color w:val="0000FF"/>
-          <w:sz w:val="20"/>
-          <w:szCs w:val="20"/>
-          <w:lang w:val="en-US" w:eastAsia="ru-RU"/>
-        </w:rPr>
-        <w:t>0</w:t>
-      </w:r>
-      <w:r>
-        <w:rPr>
-          <w:rFonts w:ascii="Menlo" w:hAnsi="Menlo" w:cs="Menlo"/>
-          <w:color w:val="000000"/>
-          <w:sz w:val="20"/>
-          <w:szCs w:val="20"/>
-          <w:lang w:val="en-US" w:eastAsia="ru-RU"/>
-        </w:rPr>
-        <w:t>;i&lt;</w:t>
-      </w:r>
-      <w:proofErr w:type="spellStart"/>
-      <w:r>
-        <w:rPr>
-          <w:rFonts w:ascii="Menlo" w:hAnsi="Menlo" w:cs="Menlo"/>
-          <w:color w:val="000000"/>
-          <w:sz w:val="20"/>
-          <w:szCs w:val="20"/>
-          <w:lang w:val="en-US" w:eastAsia="ru-RU"/>
-        </w:rPr>
-        <w:t>n;i</w:t>
-      </w:r>
-      <w:proofErr w:type="spellEnd"/>
-      <w:r>
-        <w:rPr>
-          <w:rFonts w:ascii="Menlo" w:hAnsi="Menlo" w:cs="Menlo"/>
-          <w:color w:val="000000"/>
-          <w:sz w:val="20"/>
-          <w:szCs w:val="20"/>
-          <w:lang w:val="en-US" w:eastAsia="ru-RU"/>
-        </w:rPr>
-        <w:t>++){</w:t>
-      </w:r>
-      <w:r>
-        <w:rPr>
-          <w:rFonts w:ascii="Menlo" w:hAnsi="Menlo" w:cs="Menlo"/>
-          <w:color w:val="000000"/>
-          <w:sz w:val="20"/>
-          <w:szCs w:val="20"/>
-          <w:lang w:val="en-US" w:eastAsia="ru-RU"/>
-        </w:rPr>
-        <w:br/>
-        <w:t xml:space="preserve">       </w:t>
-      </w:r>
-      <w:proofErr w:type="spellStart"/>
-      <w:r>
-        <w:rPr>
-          <w:rFonts w:ascii="Menlo" w:hAnsi="Menlo" w:cs="Menlo"/>
-          <w:color w:val="000000"/>
-          <w:sz w:val="20"/>
-          <w:szCs w:val="20"/>
-          <w:lang w:val="en-US" w:eastAsia="ru-RU"/>
-        </w:rPr>
-        <w:t>cout</w:t>
-      </w:r>
-      <w:proofErr w:type="spellEnd"/>
-      <w:r>
-        <w:rPr>
-          <w:rFonts w:ascii="Menlo" w:hAnsi="Menlo" w:cs="Menlo"/>
-          <w:color w:val="000000"/>
-          <w:sz w:val="20"/>
-          <w:szCs w:val="20"/>
-          <w:lang w:val="en-US" w:eastAsia="ru-RU"/>
-        </w:rPr>
-        <w:t>&lt;&lt;</w:t>
-      </w:r>
-      <w:r>
-        <w:rPr>
-          <w:rFonts w:ascii="Menlo" w:hAnsi="Menlo" w:cs="Menlo"/>
-          <w:b/>
-          <w:bCs/>
-          <w:color w:val="008000"/>
-          <w:sz w:val="20"/>
-          <w:szCs w:val="20"/>
-          <w:lang w:val="en-US" w:eastAsia="ru-RU"/>
-        </w:rPr>
-        <w:t>"</w:t>
-      </w:r>
-      <w:r>
-        <w:rPr>
-          <w:rFonts w:ascii="Menlo" w:hAnsi="Menlo" w:cs="Menlo"/>
-          <w:b/>
-          <w:bCs/>
-          <w:color w:val="000080"/>
-          <w:sz w:val="20"/>
-          <w:szCs w:val="20"/>
-          <w:lang w:val="en-US" w:eastAsia="ru-RU"/>
-        </w:rPr>
-        <w:t>\n</w:t>
-      </w:r>
-      <w:r>
-        <w:rPr>
-          <w:rFonts w:ascii="Menlo" w:hAnsi="Menlo" w:cs="Menlo"/>
-          <w:b/>
-          <w:bCs/>
-          <w:color w:val="008000"/>
-          <w:sz w:val="20"/>
-          <w:szCs w:val="20"/>
-          <w:lang w:val="en-US" w:eastAsia="ru-RU"/>
-        </w:rPr>
-        <w:t>"</w:t>
-      </w:r>
-      <w:r>
-        <w:rPr>
-          <w:rFonts w:ascii="Menlo" w:hAnsi="Menlo" w:cs="Menlo"/>
-          <w:color w:val="000000"/>
-          <w:sz w:val="20"/>
-          <w:szCs w:val="20"/>
-          <w:lang w:val="en-US" w:eastAsia="ru-RU"/>
-        </w:rPr>
-        <w:t>;</w:t>
-      </w:r>
-      <w:r>
-        <w:rPr>
-          <w:rFonts w:ascii="Menlo" w:hAnsi="Menlo" w:cs="Menlo"/>
-          <w:color w:val="000000"/>
-          <w:sz w:val="20"/>
-          <w:szCs w:val="20"/>
-          <w:lang w:val="en-US" w:eastAsia="ru-RU"/>
-        </w:rPr>
-        <w:br/>
-        <w:t xml:space="preserve">       </w:t>
-      </w:r>
-      <w:r>
-        <w:rPr>
-          <w:rFonts w:ascii="Menlo" w:hAnsi="Menlo" w:cs="Menlo"/>
-          <w:b/>
-          <w:bCs/>
-          <w:color w:val="000080"/>
-          <w:sz w:val="20"/>
-          <w:szCs w:val="20"/>
-          <w:lang w:val="en-US" w:eastAsia="ru-RU"/>
-        </w:rPr>
-        <w:t>for</w:t>
-      </w:r>
-      <w:r>
-        <w:rPr>
-          <w:rFonts w:ascii="Menlo" w:hAnsi="Menlo" w:cs="Menlo"/>
-          <w:color w:val="000000"/>
-          <w:sz w:val="20"/>
-          <w:szCs w:val="20"/>
-          <w:lang w:val="en-US" w:eastAsia="ru-RU"/>
-        </w:rPr>
-        <w:t>(j=</w:t>
-      </w:r>
-      <w:r>
-        <w:rPr>
-          <w:rFonts w:ascii="Menlo" w:hAnsi="Menlo" w:cs="Menlo"/>
-          <w:color w:val="0000FF"/>
-          <w:sz w:val="20"/>
-          <w:szCs w:val="20"/>
-          <w:lang w:val="en-US" w:eastAsia="ru-RU"/>
-        </w:rPr>
-        <w:t>0</w:t>
-      </w:r>
-      <w:r>
-        <w:rPr>
-          <w:rFonts w:ascii="Menlo" w:hAnsi="Menlo" w:cs="Menlo"/>
-          <w:color w:val="000000"/>
-          <w:sz w:val="20"/>
-          <w:szCs w:val="20"/>
-          <w:lang w:val="en-US" w:eastAsia="ru-RU"/>
-        </w:rPr>
-        <w:t>;j&lt;</w:t>
-      </w:r>
-      <w:proofErr w:type="spellStart"/>
-      <w:r>
-        <w:rPr>
-          <w:rFonts w:ascii="Menlo" w:hAnsi="Menlo" w:cs="Menlo"/>
-          <w:color w:val="000000"/>
-          <w:sz w:val="20"/>
-          <w:szCs w:val="20"/>
-          <w:lang w:val="en-US" w:eastAsia="ru-RU"/>
-        </w:rPr>
-        <w:t>n;j</w:t>
-      </w:r>
-      <w:proofErr w:type="spellEnd"/>
-      <w:r>
-        <w:rPr>
-          <w:rFonts w:ascii="Menlo" w:hAnsi="Menlo" w:cs="Menlo"/>
-          <w:color w:val="000000"/>
-          <w:sz w:val="20"/>
-          <w:szCs w:val="20"/>
-          <w:lang w:val="en-US" w:eastAsia="ru-RU"/>
-        </w:rPr>
-        <w:t>++)</w:t>
+        <w:t>;j++)</w:t>
       </w:r>
       <w:r>
         <w:rPr>
@@ -7787,8 +7819,6 @@
         </w:rPr>
         <w:t>:</w:t>
       </w:r>
-      <w:bookmarkStart w:id="0" w:name="_GoBack"/>
-      <w:bookmarkEnd w:id="0"/>
       <w:r>
         <w:rPr>
           <w:rFonts w:ascii="Times New Roman" w:hAnsi="Times New Roman" w:cs="Times New Roman"/>
@@ -7797,10 +7827,10 @@
           <w:lang w:eastAsia="ru-RU"/>
         </w:rPr>
         <w:drawing>
-          <wp:inline distT="0" distB="0" distL="0" distR="0" wp14:anchorId="34053EAB" wp14:editId="343748FF">
-            <wp:extent cx="6837680" cy="6114415"/>
+          <wp:inline distT="0" distB="0" distL="0" distR="0" wp14:anchorId="43D1D5AE" wp14:editId="153D86C4">
+            <wp:extent cx="5182993" cy="4789742"/>
             <wp:effectExtent l="0" t="0" r="0" b="0"/>
-            <wp:docPr id="11" name="Рисунок 11" descr="../../../../../../Desktop/Снимок%20экрана%202017-03-19%20в%2018.26"/>
+            <wp:docPr id="14" name="Рисунок 14" descr="../../../../../../Desktop/Снимок%20экрана%202017-03-30%20в%2013.28"/>
             <wp:cNvGraphicFramePr>
               <a:graphicFrameLocks xmlns:a="http://schemas.openxmlformats.org/drawingml/2006/main" noChangeAspect="1"/>
             </wp:cNvGraphicFramePr>
@@ -7808,7 +7838,7 @@
               <a:graphicData uri="http://schemas.openxmlformats.org/drawingml/2006/picture">
                 <pic:pic xmlns:pic="http://schemas.openxmlformats.org/drawingml/2006/picture">
                   <pic:nvPicPr>
-                    <pic:cNvPr id="0" name="Picture 9" descr="../../../../../../Desktop/Снимок%20экрана%202017-03-19%20в%2018.26"/>
+                    <pic:cNvPr id="0" name="Picture 4" descr="../../../../../../Desktop/Снимок%20экрана%202017-03-30%20в%2013.28"/>
                     <pic:cNvPicPr>
                       <a:picLocks noChangeAspect="1" noChangeArrowheads="1"/>
                     </pic:cNvPicPr>
@@ -7829,7 +7859,7 @@
                   <pic:spPr bwMode="auto">
                     <a:xfrm>
                       <a:off x="0" y="0"/>
-                      <a:ext cx="6837680" cy="6114415"/>
+                      <a:ext cx="5206299" cy="4811280"/>
                     </a:xfrm>
                     <a:prstGeom prst="rect">
                       <a:avLst/>
@@ -7845,6 +7875,64 @@
           </wp:inline>
         </w:drawing>
       </w:r>
+      <w:bookmarkStart w:id="0" w:name="_GoBack"/>
+      <w:r>
+        <w:rPr>
+          <w:rFonts w:ascii="Times New Roman" w:hAnsi="Times New Roman" w:cs="Times New Roman"/>
+          <w:noProof/>
+          <w:sz w:val="32"/>
+          <w:lang w:eastAsia="ru-RU"/>
+        </w:rPr>
+        <w:drawing>
+          <wp:inline distT="0" distB="0" distL="0" distR="0" wp14:anchorId="04C10B75" wp14:editId="17ADEF0B">
+            <wp:extent cx="5309804" cy="4885728"/>
+            <wp:effectExtent l="0" t="0" r="0" b="0"/>
+            <wp:docPr id="6" name="Рисунок 6" descr="../../../../../../Desktop/Снимок%20экрана%202017-03-30%20в%2013.29"/>
+            <wp:cNvGraphicFramePr>
+              <a:graphicFrameLocks xmlns:a="http://schemas.openxmlformats.org/drawingml/2006/main" noChangeAspect="1"/>
+            </wp:cNvGraphicFramePr>
+            <a:graphic xmlns:a="http://schemas.openxmlformats.org/drawingml/2006/main">
+              <a:graphicData uri="http://schemas.openxmlformats.org/drawingml/2006/picture">
+                <pic:pic xmlns:pic="http://schemas.openxmlformats.org/drawingml/2006/picture">
+                  <pic:nvPicPr>
+                    <pic:cNvPr id="0" name="Picture 1" descr="../../../../../../Desktop/Снимок%20экрана%202017-03-30%20в%2013.29"/>
+                    <pic:cNvPicPr>
+                      <a:picLocks noChangeAspect="1" noChangeArrowheads="1"/>
+                    </pic:cNvPicPr>
+                  </pic:nvPicPr>
+                  <pic:blipFill>
+                    <a:blip r:embed="rId19">
+                      <a:extLst>
+                        <a:ext uri="{28A0092B-C50C-407E-A947-70E740481C1C}">
+                          <a14:useLocalDpi xmlns:a14="http://schemas.microsoft.com/office/drawing/2010/main" val="0"/>
+                        </a:ext>
+                      </a:extLst>
+                    </a:blip>
+                    <a:srcRect/>
+                    <a:stretch>
+                      <a:fillRect/>
+                    </a:stretch>
+                  </pic:blipFill>
+                  <pic:spPr bwMode="auto">
+                    <a:xfrm>
+                      <a:off x="0" y="0"/>
+                      <a:ext cx="5385638" cy="4955506"/>
+                    </a:xfrm>
+                    <a:prstGeom prst="rect">
+                      <a:avLst/>
+                    </a:prstGeom>
+                    <a:noFill/>
+                    <a:ln>
+                      <a:noFill/>
+                    </a:ln>
+                  </pic:spPr>
+                </pic:pic>
+              </a:graphicData>
+            </a:graphic>
+          </wp:inline>
+        </w:drawing>
+      </w:r>
+      <w:bookmarkEnd w:id="0"/>
     </w:p>
     <w:sectPr>
       <w:pgSz w:w="11906" w:h="16838"/>

</xml_diff>